<commit_message>
Refined layout with materialize
</commit_message>
<xml_diff>
--- a/ReactSample.docx
+++ b/ReactSample.docx
@@ -1,6 +1,6 @@
 
 <file path=word/document.xml><?xml version="1.0" encoding="utf-8"?>
-<w:document xmlns:wpc="http://schemas.microsoft.com/office/word/2010/wordprocessingCanvas" xmlns:mc="http://schemas.openxmlformats.org/markup-compatibility/2006" xmlns:o="urn:schemas-microsoft-com:office:office" xmlns:r="http://schemas.openxmlformats.org/officeDocument/2006/relationships" xmlns:m="http://schemas.openxmlformats.org/officeDocument/2006/math" xmlns:v="urn:schemas-microsoft-com:vml" xmlns:wp14="http://schemas.microsoft.com/office/word/2010/wordprocessingDrawing" xmlns:wp="http://schemas.openxmlformats.org/drawingml/2006/wordprocessingDrawing" xmlns:w10="urn:schemas-microsoft-com:office:word" xmlns:w="http://schemas.openxmlformats.org/wordprocessingml/2006/main" xmlns:w14="http://schemas.microsoft.com/office/word/2010/wordml" xmlns:w15="http://schemas.microsoft.com/office/word/2012/wordml" xmlns:wpg="http://schemas.microsoft.com/office/word/2010/wordprocessingGroup" xmlns:wpi="http://schemas.microsoft.com/office/word/2010/wordprocessingInk" xmlns:wne="http://schemas.microsoft.com/office/word/2006/wordml" xmlns:wps="http://schemas.microsoft.com/office/word/2010/wordprocessingShape" mc:Ignorable="w14 w15 wp14">
+<w:document xmlns:wpc="http://schemas.microsoft.com/office/word/2010/wordprocessingCanvas" xmlns:cx="http://schemas.microsoft.com/office/drawing/2014/chartex" xmlns:cx1="http://schemas.microsoft.com/office/drawing/2015/9/8/chartex" xmlns:cx2="http://schemas.microsoft.com/office/drawing/2015/10/21/chartex" xmlns:cx3="http://schemas.microsoft.com/office/drawing/2016/5/9/chartex" xmlns:cx4="http://schemas.microsoft.com/office/drawing/2016/5/10/chartex" xmlns:cx5="http://schemas.microsoft.com/office/drawing/2016/5/11/chartex" xmlns:cx6="http://schemas.microsoft.com/office/drawing/2016/5/12/chartex" xmlns:cx7="http://schemas.microsoft.com/office/drawing/2016/5/13/chartex" xmlns:cx8="http://schemas.microsoft.com/office/drawing/2016/5/14/chartex" xmlns:mc="http://schemas.openxmlformats.org/markup-compatibility/2006" xmlns:aink="http://schemas.microsoft.com/office/drawing/2016/ink" xmlns:am3d="http://schemas.microsoft.com/office/drawing/2017/model3d" xmlns:o="urn:schemas-microsoft-com:office:office" xmlns:r="http://schemas.openxmlformats.org/officeDocument/2006/relationships" xmlns:m="http://schemas.openxmlformats.org/officeDocument/2006/math" xmlns:v="urn:schemas-microsoft-com:vml" xmlns:wp14="http://schemas.microsoft.com/office/word/2010/wordprocessingDrawing" xmlns:wp="http://schemas.openxmlformats.org/drawingml/2006/wordprocessingDrawing" xmlns:w10="urn:schemas-microsoft-com:office:word" xmlns:w="http://schemas.openxmlformats.org/wordprocessingml/2006/main" xmlns:w14="http://schemas.microsoft.com/office/word/2010/wordml" xmlns:w15="http://schemas.microsoft.com/office/word/2012/wordml" xmlns:w16cid="http://schemas.microsoft.com/office/word/2016/wordml/cid" xmlns:w16se="http://schemas.microsoft.com/office/word/2015/wordml/symex" xmlns:wpg="http://schemas.microsoft.com/office/word/2010/wordprocessingGroup" xmlns:wpi="http://schemas.microsoft.com/office/word/2010/wordprocessingInk" xmlns:wne="http://schemas.microsoft.com/office/word/2006/wordml" xmlns:wps="http://schemas.microsoft.com/office/word/2010/wordprocessingShape" mc:Ignorable="w14 w15 w16se w16cid wp14">
   <w:body>
     <w:p>
       <w:pPr>
@@ -133,8 +133,388 @@
         <w:rPr>
           <w:lang w:val="en-US"/>
         </w:rPr>
-        <w:t xml:space="preserve"> install rxjs</w:t>
-      </w:r>
+        <w:t xml:space="preserve"> install </w:t>
+      </w:r>
+      <w:proofErr w:type="spellStart"/>
+      <w:r>
+        <w:rPr>
+          <w:lang w:val="en-US"/>
+        </w:rPr>
+        <w:t>rxjs</w:t>
+      </w:r>
+      <w:proofErr w:type="spellEnd"/>
+    </w:p>
+    <w:p>
+      <w:pPr>
+        <w:rPr>
+          <w:lang w:val="en-US"/>
+        </w:rPr>
+      </w:pPr>
+    </w:p>
+    <w:p>
+      <w:pPr>
+        <w:rPr>
+          <w:lang w:val="en-US"/>
+        </w:rPr>
+      </w:pPr>
+      <w:proofErr w:type="spellStart"/>
+      <w:r>
+        <w:rPr>
+          <w:lang w:val="en-US"/>
+        </w:rPr>
+        <w:t>npm</w:t>
+      </w:r>
+      <w:proofErr w:type="spellEnd"/>
+      <w:r>
+        <w:rPr>
+          <w:lang w:val="en-US"/>
+        </w:rPr>
+        <w:t xml:space="preserve"> install react-materialize</w:t>
+      </w:r>
+    </w:p>
+    <w:p>
+      <w:pPr>
+        <w:rPr>
+          <w:lang w:val="en-US"/>
+        </w:rPr>
+      </w:pPr>
+      <w:r>
+        <w:rPr>
+          <w:lang w:val="en-US"/>
+        </w:rPr>
+        <w:t>&lt;head&gt;</w:t>
+      </w:r>
+    </w:p>
+    <w:p>
+      <w:pPr>
+        <w:rPr>
+          <w:lang w:val="en-US"/>
+        </w:rPr>
+      </w:pPr>
+      <w:r>
+        <w:rPr>
+          <w:lang w:val="en-US"/>
+        </w:rPr>
+        <w:t xml:space="preserve">  </w:t>
+      </w:r>
+      <w:proofErr w:type="gramStart"/>
+      <w:r>
+        <w:rPr>
+          <w:lang w:val="en-US"/>
+        </w:rPr>
+        <w:t>&lt;!--</w:t>
+      </w:r>
+      <w:proofErr w:type="gramEnd"/>
+      <w:r>
+        <w:rPr>
+          <w:lang w:val="en-US"/>
+        </w:rPr>
+        <w:t xml:space="preserve"> Import Google Icon Font --&gt;</w:t>
+      </w:r>
+    </w:p>
+    <w:p>
+      <w:pPr>
+        <w:rPr>
+          <w:lang w:val="en-US"/>
+        </w:rPr>
+      </w:pPr>
+      <w:r>
+        <w:rPr>
+          <w:lang w:val="en-US"/>
+        </w:rPr>
+        <w:t xml:space="preserve">  &lt;link </w:t>
+      </w:r>
+      <w:proofErr w:type="spellStart"/>
+      <w:r>
+        <w:rPr>
+          <w:lang w:val="en-US"/>
+        </w:rPr>
+        <w:t>href</w:t>
+      </w:r>
+      <w:proofErr w:type="spellEnd"/>
+      <w:r>
+        <w:rPr>
+          <w:lang w:val="en-US"/>
+        </w:rPr>
+        <w:t>="http://fonts.googleapis.com/</w:t>
+      </w:r>
+      <w:proofErr w:type="spellStart"/>
+      <w:r>
+        <w:rPr>
+          <w:lang w:val="en-US"/>
+        </w:rPr>
+        <w:t>icon?family</w:t>
+      </w:r>
+      <w:proofErr w:type="spellEnd"/>
+      <w:r>
+        <w:rPr>
+          <w:lang w:val="en-US"/>
+        </w:rPr>
+        <w:t>=</w:t>
+      </w:r>
+      <w:proofErr w:type="spellStart"/>
+      <w:r>
+        <w:rPr>
+          <w:lang w:val="en-US"/>
+        </w:rPr>
+        <w:t>Material+Icons</w:t>
+      </w:r>
+      <w:proofErr w:type="spellEnd"/>
+      <w:r>
+        <w:rPr>
+          <w:lang w:val="en-US"/>
+        </w:rPr>
+        <w:t xml:space="preserve">" </w:t>
+      </w:r>
+      <w:proofErr w:type="spellStart"/>
+      <w:r>
+        <w:rPr>
+          <w:lang w:val="en-US"/>
+        </w:rPr>
+        <w:t>rel</w:t>
+      </w:r>
+      <w:proofErr w:type="spellEnd"/>
+      <w:r>
+        <w:rPr>
+          <w:lang w:val="en-US"/>
+        </w:rPr>
+        <w:t>="stylesheet"&gt;</w:t>
+      </w:r>
+    </w:p>
+    <w:p>
+      <w:pPr>
+        <w:rPr>
+          <w:lang w:val="en-US"/>
+        </w:rPr>
+      </w:pPr>
+      <w:r>
+        <w:rPr>
+          <w:lang w:val="en-US"/>
+        </w:rPr>
+        <w:t xml:space="preserve">  </w:t>
+      </w:r>
+      <w:proofErr w:type="gramStart"/>
+      <w:r>
+        <w:rPr>
+          <w:lang w:val="en-US"/>
+        </w:rPr>
+        <w:t>&lt;!--</w:t>
+      </w:r>
+      <w:proofErr w:type="gramEnd"/>
+      <w:r>
+        <w:rPr>
+          <w:lang w:val="en-US"/>
+        </w:rPr>
+        <w:t xml:space="preserve"> Import materialize.css --&gt;</w:t>
+      </w:r>
+    </w:p>
+    <w:p>
+      <w:pPr>
+        <w:rPr>
+          <w:lang w:val="en-US"/>
+        </w:rPr>
+      </w:pPr>
+      <w:r>
+        <w:rPr>
+          <w:lang w:val="en-US"/>
+        </w:rPr>
+        <w:t xml:space="preserve">  &lt;link href="https://cdnjs.cloudflare.com/ajax/libs/materialize/0.98.0/css/materialize.min.css" </w:t>
+      </w:r>
+      <w:proofErr w:type="spellStart"/>
+      <w:r>
+        <w:rPr>
+          <w:lang w:val="en-US"/>
+        </w:rPr>
+        <w:t>rel</w:t>
+      </w:r>
+      <w:proofErr w:type="spellEnd"/>
+      <w:r>
+        <w:rPr>
+          <w:lang w:val="en-US"/>
+        </w:rPr>
+        <w:t>="stylesheet"&gt;</w:t>
+      </w:r>
+    </w:p>
+    <w:p>
+      <w:pPr>
+        <w:rPr>
+          <w:lang w:val="en-US"/>
+        </w:rPr>
+      </w:pPr>
+      <w:r>
+        <w:rPr>
+          <w:lang w:val="en-US"/>
+        </w:rPr>
+        <w:t>&lt;/head&gt;</w:t>
+      </w:r>
+    </w:p>
+    <w:p>
+      <w:pPr>
+        <w:rPr>
+          <w:lang w:val="en-US"/>
+        </w:rPr>
+      </w:pPr>
+      <w:r>
+        <w:rPr>
+          <w:lang w:val="en-US"/>
+        </w:rPr>
+        <w:t>&lt;body&gt;</w:t>
+      </w:r>
+    </w:p>
+    <w:p>
+      <w:pPr>
+        <w:rPr>
+          <w:lang w:val="en-US"/>
+        </w:rPr>
+      </w:pPr>
+      <w:r>
+        <w:rPr>
+          <w:lang w:val="en-US"/>
+        </w:rPr>
+        <w:t xml:space="preserve">  </w:t>
+      </w:r>
+      <w:proofErr w:type="gramStart"/>
+      <w:r>
+        <w:rPr>
+          <w:lang w:val="en-US"/>
+        </w:rPr>
+        <w:t>&lt;!--</w:t>
+      </w:r>
+      <w:proofErr w:type="gramEnd"/>
+      <w:r>
+        <w:rPr>
+          <w:lang w:val="en-US"/>
+        </w:rPr>
+        <w:t xml:space="preserve"> Import jQuery before materialize.js --&gt;</w:t>
+      </w:r>
+    </w:p>
+    <w:p>
+      <w:pPr>
+        <w:rPr>
+          <w:lang w:val="en-US"/>
+        </w:rPr>
+      </w:pPr>
+      <w:r>
+        <w:rPr>
+          <w:lang w:val="en-US"/>
+        </w:rPr>
+        <w:t xml:space="preserve">  &lt;script </w:t>
+      </w:r>
+      <w:proofErr w:type="spellStart"/>
+      <w:r>
+        <w:rPr>
+          <w:lang w:val="en-US"/>
+        </w:rPr>
+        <w:t>src</w:t>
+      </w:r>
+      <w:proofErr w:type="spellEnd"/>
+      <w:r>
+        <w:rPr>
+          <w:lang w:val="en-US"/>
+        </w:rPr>
+        <w:t>="https://code.jquery.com/jquery-2.1.1.min.js"&gt;&lt;/script&gt;</w:t>
+      </w:r>
+    </w:p>
+    <w:p>
+      <w:pPr>
+        <w:rPr>
+          <w:lang w:val="en-US"/>
+        </w:rPr>
+      </w:pPr>
+      <w:r>
+        <w:rPr>
+          <w:lang w:val="en-US"/>
+        </w:rPr>
+        <w:t xml:space="preserve">  &lt;script src="https://cdnjs.cloudflare.com/ajax/libs/materialize/0.98.0/js/materialize.min.js"&gt;&lt;/script&gt;</w:t>
+      </w:r>
+    </w:p>
+    <w:p>
+      <w:pPr>
+        <w:rPr>
+          <w:lang w:val="en-US"/>
+        </w:rPr>
+      </w:pPr>
+      <w:r>
+        <w:rPr>
+          <w:lang w:val="en-US"/>
+        </w:rPr>
+        <w:t xml:space="preserve">  </w:t>
+      </w:r>
+      <w:proofErr w:type="gramStart"/>
+      <w:r>
+        <w:rPr>
+          <w:lang w:val="en-US"/>
+        </w:rPr>
+        <w:t>&lt;!--</w:t>
+      </w:r>
+      <w:proofErr w:type="gramEnd"/>
+      <w:r>
+        <w:rPr>
+          <w:lang w:val="en-US"/>
+        </w:rPr>
+        <w:t xml:space="preserve"> And then your bundled </w:t>
+      </w:r>
+      <w:proofErr w:type="spellStart"/>
+      <w:r>
+        <w:rPr>
+          <w:lang w:val="en-US"/>
+        </w:rPr>
+        <w:t>js</w:t>
+      </w:r>
+      <w:proofErr w:type="spellEnd"/>
+      <w:r>
+        <w:rPr>
+          <w:lang w:val="en-US"/>
+        </w:rPr>
+        <w:t xml:space="preserve"> --&gt;</w:t>
+      </w:r>
+    </w:p>
+    <w:p>
+      <w:pPr>
+        <w:rPr>
+          <w:lang w:val="en-US"/>
+        </w:rPr>
+      </w:pPr>
+      <w:r>
+        <w:rPr>
+          <w:lang w:val="en-US"/>
+        </w:rPr>
+        <w:t xml:space="preserve">  &lt;script </w:t>
+      </w:r>
+      <w:proofErr w:type="spellStart"/>
+      <w:r>
+        <w:rPr>
+          <w:lang w:val="en-US"/>
+        </w:rPr>
+        <w:t>src</w:t>
+      </w:r>
+      <w:proofErr w:type="spellEnd"/>
+      <w:r>
+        <w:rPr>
+          <w:lang w:val="en-US"/>
+        </w:rPr>
+        <w:t>="path/to/your/bundle.js"&gt;&lt;/script&gt;</w:t>
+      </w:r>
+    </w:p>
+    <w:p>
+      <w:pPr>
+        <w:rPr>
+          <w:lang w:val="en-US"/>
+        </w:rPr>
+      </w:pPr>
+      <w:r>
+        <w:rPr>
+          <w:lang w:val="en-US"/>
+        </w:rPr>
+        <w:t>&lt;/body&gt;</w:t>
+      </w:r>
+    </w:p>
+    <w:p>
+      <w:pPr>
+        <w:rPr>
+          <w:lang w:val="en-US"/>
+        </w:rPr>
+      </w:pPr>
       <w:bookmarkStart w:id="0" w:name="_GoBack"/>
       <w:bookmarkEnd w:id="0"/>
     </w:p>
@@ -149,7 +529,7 @@
 </file>
 
 <file path=word/styles.xml><?xml version="1.0" encoding="utf-8"?>
-<w:styles xmlns:mc="http://schemas.openxmlformats.org/markup-compatibility/2006" xmlns:r="http://schemas.openxmlformats.org/officeDocument/2006/relationships" xmlns:w="http://schemas.openxmlformats.org/wordprocessingml/2006/main" xmlns:w14="http://schemas.microsoft.com/office/word/2010/wordml" xmlns:w15="http://schemas.microsoft.com/office/word/2012/wordml" mc:Ignorable="w14 w15">
+<w:styles xmlns:mc="http://schemas.openxmlformats.org/markup-compatibility/2006" xmlns:r="http://schemas.openxmlformats.org/officeDocument/2006/relationships" xmlns:w="http://schemas.openxmlformats.org/wordprocessingml/2006/main" xmlns:w14="http://schemas.microsoft.com/office/word/2010/wordml" xmlns:w15="http://schemas.microsoft.com/office/word/2012/wordml" xmlns:w16cid="http://schemas.microsoft.com/office/word/2016/wordml/cid" xmlns:w16se="http://schemas.microsoft.com/office/word/2015/wordml/symex" mc:Ignorable="w14 w15 w16se w16cid">
   <w:docDefaults>
     <w:rPrDefault>
       <w:rPr>
@@ -165,7 +545,7 @@
       </w:pPr>
     </w:pPrDefault>
   </w:docDefaults>
-  <w:latentStyles w:defLockedState="0" w:defUIPriority="99" w:defSemiHidden="0" w:defUnhideWhenUsed="0" w:defQFormat="0" w:count="371">
+  <w:latentStyles w:defLockedState="0" w:defUIPriority="99" w:defSemiHidden="0" w:defUnhideWhenUsed="0" w:defQFormat="0" w:count="375">
     <w:lsdException w:name="Normal" w:uiPriority="0" w:qFormat="1"/>
     <w:lsdException w:name="heading 1" w:uiPriority="9" w:qFormat="1"/>
     <w:lsdException w:name="heading 2" w:semiHidden="1" w:uiPriority="9" w:unhideWhenUsed="1" w:qFormat="1"/>
@@ -271,7 +651,6 @@
     <w:lsdException w:name="HTML Sample" w:semiHidden="1" w:unhideWhenUsed="1"/>
     <w:lsdException w:name="HTML Typewriter" w:semiHidden="1" w:unhideWhenUsed="1"/>
     <w:lsdException w:name="HTML Variable" w:semiHidden="1" w:unhideWhenUsed="1"/>
-    <w:lsdException w:name="Normal Table" w:semiHidden="1" w:unhideWhenUsed="1"/>
     <w:lsdException w:name="annotation subject" w:semiHidden="1" w:unhideWhenUsed="1"/>
     <w:lsdException w:name="No List" w:semiHidden="1" w:unhideWhenUsed="1"/>
     <w:lsdException w:name="Outline List 1" w:semiHidden="1" w:unhideWhenUsed="1"/>
@@ -315,10 +694,8 @@
     <w:lsdException w:name="Table Elegant" w:semiHidden="1" w:unhideWhenUsed="1"/>
     <w:lsdException w:name="Table Professional" w:semiHidden="1" w:unhideWhenUsed="1"/>
     <w:lsdException w:name="Table Subtle 1" w:semiHidden="1" w:unhideWhenUsed="1"/>
-    <w:lsdException w:name="Table Subtle 2" w:semiHidden="1" w:unhideWhenUsed="1"/>
     <w:lsdException w:name="Table Web 1" w:semiHidden="1" w:unhideWhenUsed="1"/>
     <w:lsdException w:name="Table Web 2" w:semiHidden="1" w:unhideWhenUsed="1"/>
-    <w:lsdException w:name="Table Web 3" w:semiHidden="1" w:unhideWhenUsed="1"/>
     <w:lsdException w:name="Balloon Text" w:semiHidden="1" w:unhideWhenUsed="1"/>
     <w:lsdException w:name="Table Grid" w:uiPriority="39"/>
     <w:lsdException w:name="Table Theme" w:semiHidden="1" w:unhideWhenUsed="1"/>
@@ -537,6 +914,10 @@
     <w:lsdException w:name="List Table 5 Dark Accent 6" w:uiPriority="50"/>
     <w:lsdException w:name="List Table 6 Colorful Accent 6" w:uiPriority="51"/>
     <w:lsdException w:name="List Table 7 Colorful Accent 6" w:uiPriority="52"/>
+    <w:lsdException w:name="Mention" w:semiHidden="1" w:unhideWhenUsed="1"/>
+    <w:lsdException w:name="Smart Hyperlink" w:semiHidden="1" w:unhideWhenUsed="1"/>
+    <w:lsdException w:name="Hashtag" w:semiHidden="1" w:unhideWhenUsed="1"/>
+    <w:lsdException w:name="Unresolved Mention" w:semiHidden="1" w:unhideWhenUsed="1"/>
   </w:latentStyles>
   <w:style w:type="paragraph" w:default="1" w:styleId="Standard">
     <w:name w:val="Normal"/>
@@ -584,8 +965,8 @@
       <w:u w:val="single"/>
     </w:rPr>
   </w:style>
-  <w:style w:type="character" w:customStyle="1" w:styleId="UnresolvedMention">
-    <w:name w:val="Unresolved Mention"/>
+  <w:style w:type="character" w:customStyle="1" w:styleId="NichtaufgelsteErwhnung1">
+    <w:name w:val="Nicht aufgelöste Erwähnung1"/>
     <w:basedOn w:val="Absatz-Standardschriftart"/>
     <w:uiPriority w:val="99"/>
     <w:semiHidden/>

</xml_diff>